<commit_message>
Adding thesis, updated resume
</commit_message>
<xml_diff>
--- a/assets/resume.docx
+++ b/assets/resume.docx
@@ -602,26 +602,6 @@
         </w:rPr>
         <w:t>n</w:t>
       </w:r>
-      <w:r>
-        <w:rPr>
-          <w:rFonts w:ascii="Times New Roman" w:hAnsi="Times New Roman"/>
-          <w:i/>
-          <w:color w:val="000000"/>
-          <w:sz w:val="20"/>
-          <w:szCs w:val="20"/>
-        </w:rPr>
-        <w:t xml:space="preserve"> </w:t>
-      </w:r>
-      <w:r>
-        <w:rPr>
-          <w:rFonts w:ascii="Times New Roman" w:hAnsi="Times New Roman"/>
-          <w:i/>
-          <w:color w:val="000000"/>
-          <w:sz w:val="20"/>
-          <w:szCs w:val="20"/>
-        </w:rPr>
-        <w:t xml:space="preserve"> </w:t>
-      </w:r>
     </w:p>
     <w:p>
       <w:pPr>
@@ -633,11 +613,44 @@
         <w:jc w:val="both"/>
         <w:rPr>
           <w:rFonts w:ascii="Times New Roman" w:hAnsi="Times New Roman"/>
-          <w:color w:val="000000"/>
-          <w:sz w:val="11"/>
-          <w:szCs w:val="20"/>
-        </w:rPr>
-      </w:pPr>
+          <w:i/>
+          <w:color w:val="000000"/>
+          <w:sz w:val="20"/>
+          <w:szCs w:val="20"/>
+        </w:rPr>
+      </w:pPr>
+      <w:r>
+        <w:rPr>
+          <w:rFonts w:ascii="Times New Roman" w:hAnsi="Times New Roman"/>
+          <w:i/>
+          <w:color w:val="000000"/>
+          <w:sz w:val="20"/>
+          <w:szCs w:val="20"/>
+        </w:rPr>
+        <w:t>Advisor: Dr. David Crandall</w:t>
+      </w:r>
+      <w:bookmarkStart w:id="0" w:name="_GoBack"/>
+      <w:bookmarkEnd w:id="0"/>
+      <w:r>
+        <w:rPr>
+          <w:rFonts w:ascii="Times New Roman" w:hAnsi="Times New Roman"/>
+          <w:i/>
+          <w:color w:val="000000"/>
+          <w:sz w:val="20"/>
+          <w:szCs w:val="20"/>
+        </w:rPr>
+        <w:t xml:space="preserve"> </w:t>
+      </w:r>
+      <w:r>
+        <w:rPr>
+          <w:rFonts w:ascii="Times New Roman" w:hAnsi="Times New Roman"/>
+          <w:i/>
+          <w:color w:val="000000"/>
+          <w:sz w:val="20"/>
+          <w:szCs w:val="20"/>
+        </w:rPr>
+        <w:t xml:space="preserve"> </w:t>
+      </w:r>
     </w:p>
     <w:p>
       <w:pPr>
@@ -649,13 +662,28 @@
         <w:jc w:val="both"/>
         <w:rPr>
           <w:rFonts w:ascii="Times New Roman" w:hAnsi="Times New Roman"/>
+          <w:color w:val="000000"/>
+          <w:sz w:val="11"/>
+          <w:szCs w:val="20"/>
+        </w:rPr>
+      </w:pPr>
+    </w:p>
+    <w:p>
+      <w:pPr>
+        <w:autoSpaceDE w:val="0"/>
+        <w:autoSpaceDN w:val="0"/>
+        <w:adjustRightInd w:val="0"/>
+        <w:spacing w:after="0" w:line="240" w:lineRule="auto"/>
+        <w:contextualSpacing/>
+        <w:jc w:val="both"/>
+        <w:rPr>
+          <w:rFonts w:ascii="Times New Roman" w:hAnsi="Times New Roman"/>
           <w:i/>
           <w:color w:val="000000"/>
           <w:sz w:val="20"/>
           <w:szCs w:val="20"/>
         </w:rPr>
       </w:pPr>
-      <w:proofErr w:type="spellStart"/>
       <w:r>
         <w:rPr>
           <w:rFonts w:ascii="Times New Roman" w:hAnsi="Times New Roman"/>
@@ -664,40 +692,7 @@
           <w:sz w:val="20"/>
           <w:szCs w:val="20"/>
         </w:rPr>
-        <w:t>Dhirubhai</w:t>
-      </w:r>
-      <w:proofErr w:type="spellEnd"/>
-      <w:r>
-        <w:rPr>
-          <w:rFonts w:ascii="Times New Roman" w:hAnsi="Times New Roman"/>
-          <w:b/>
-          <w:color w:val="000000"/>
-          <w:sz w:val="20"/>
-          <w:szCs w:val="20"/>
-        </w:rPr>
-        <w:t xml:space="preserve"> </w:t>
-      </w:r>
-      <w:proofErr w:type="spellStart"/>
-      <w:r>
-        <w:rPr>
-          <w:rFonts w:ascii="Times New Roman" w:hAnsi="Times New Roman"/>
-          <w:b/>
-          <w:color w:val="000000"/>
-          <w:sz w:val="20"/>
-          <w:szCs w:val="20"/>
-        </w:rPr>
-        <w:t>Ambani</w:t>
-      </w:r>
-      <w:proofErr w:type="spellEnd"/>
-      <w:r>
-        <w:rPr>
-          <w:rFonts w:ascii="Times New Roman" w:hAnsi="Times New Roman"/>
-          <w:b/>
-          <w:color w:val="000000"/>
-          <w:sz w:val="20"/>
-          <w:szCs w:val="20"/>
-        </w:rPr>
-        <w:t xml:space="preserve"> Institute of Information and Communication Technology</w:t>
+        <w:t>Dhirubhai Ambani Institute of Information and Communication Technology</w:t>
       </w:r>
       <w:r>
         <w:rPr>
@@ -1136,7 +1131,6 @@
         </w:rPr>
         <w:t xml:space="preserve">Linux, </w:t>
       </w:r>
-      <w:proofErr w:type="spellStart"/>
       <w:r>
         <w:rPr>
           <w:rFonts w:ascii="Times New Roman" w:hAnsi="Times New Roman"/>
@@ -1146,7 +1140,6 @@
         </w:rPr>
         <w:t>Git</w:t>
       </w:r>
-      <w:proofErr w:type="spellEnd"/>
       <w:r>
         <w:rPr>
           <w:rFonts w:ascii="Times New Roman" w:hAnsi="Times New Roman"/>
@@ -1188,28 +1181,44 @@
           <w:sz w:val="20"/>
           <w:szCs w:val="20"/>
         </w:rPr>
-        <w:t xml:space="preserve"> </w:t>
-      </w:r>
-      <w:proofErr w:type="spellStart"/>
-      <w:r>
-        <w:rPr>
-          <w:rFonts w:ascii="Times New Roman" w:hAnsi="Times New Roman"/>
-          <w:color w:val="000000"/>
-          <w:sz w:val="20"/>
-          <w:szCs w:val="20"/>
-        </w:rPr>
-        <w:t>Open</w:t>
-      </w:r>
-      <w:r>
-        <w:rPr>
-          <w:rFonts w:ascii="Times New Roman" w:hAnsi="Times New Roman"/>
-          <w:color w:val="000000"/>
-          <w:sz w:val="20"/>
-          <w:szCs w:val="20"/>
-        </w:rPr>
-        <w:t>CV</w:t>
-      </w:r>
-      <w:proofErr w:type="spellEnd"/>
+        <w:t xml:space="preserve"> Open</w:t>
+      </w:r>
+      <w:r>
+        <w:rPr>
+          <w:rFonts w:ascii="Times New Roman" w:hAnsi="Times New Roman"/>
+          <w:color w:val="000000"/>
+          <w:sz w:val="20"/>
+          <w:szCs w:val="20"/>
+        </w:rPr>
+        <w:t xml:space="preserve">CV, </w:t>
+      </w:r>
+      <w:r>
+        <w:rPr>
+          <w:rFonts w:ascii="Times New Roman" w:hAnsi="Times New Roman"/>
+          <w:color w:val="000000"/>
+          <w:sz w:val="20"/>
+          <w:szCs w:val="20"/>
+        </w:rPr>
+        <w:t>scikit-learn, TensorF</w:t>
+      </w:r>
+      <w:r>
+        <w:rPr>
+          <w:rFonts w:ascii="Times New Roman" w:hAnsi="Times New Roman"/>
+          <w:color w:val="000000"/>
+          <w:sz w:val="20"/>
+          <w:szCs w:val="20"/>
+        </w:rPr>
+        <w:t xml:space="preserve">low, </w:t>
+      </w:r>
+      <w:r>
+        <w:rPr>
+          <w:rFonts w:ascii="Times New Roman" w:hAnsi="Times New Roman"/>
+          <w:color w:val="000000"/>
+          <w:sz w:val="20"/>
+          <w:szCs w:val="20"/>
+        </w:rPr>
+        <w:t>Caffe, Torch, Theano</w:t>
+      </w:r>
       <w:r>
         <w:rPr>
           <w:rFonts w:ascii="Times New Roman" w:hAnsi="Times New Roman"/>
@@ -1219,125 +1228,14 @@
         </w:rPr>
         <w:t xml:space="preserve">, </w:t>
       </w:r>
-      <w:proofErr w:type="spellStart"/>
-      <w:r>
-        <w:rPr>
-          <w:rFonts w:ascii="Times New Roman" w:hAnsi="Times New Roman"/>
-          <w:color w:val="000000"/>
-          <w:sz w:val="20"/>
-          <w:szCs w:val="20"/>
-        </w:rPr>
-        <w:t>scikit</w:t>
-      </w:r>
-      <w:proofErr w:type="spellEnd"/>
-      <w:r>
-        <w:rPr>
-          <w:rFonts w:ascii="Times New Roman" w:hAnsi="Times New Roman"/>
-          <w:color w:val="000000"/>
-          <w:sz w:val="20"/>
-          <w:szCs w:val="20"/>
-        </w:rPr>
-        <w:t xml:space="preserve">-learn, </w:t>
-      </w:r>
-      <w:proofErr w:type="spellStart"/>
-      <w:r>
-        <w:rPr>
-          <w:rFonts w:ascii="Times New Roman" w:hAnsi="Times New Roman"/>
-          <w:color w:val="000000"/>
-          <w:sz w:val="20"/>
-          <w:szCs w:val="20"/>
-        </w:rPr>
-        <w:t>TensorF</w:t>
-      </w:r>
-      <w:r>
-        <w:rPr>
-          <w:rFonts w:ascii="Times New Roman" w:hAnsi="Times New Roman"/>
-          <w:color w:val="000000"/>
-          <w:sz w:val="20"/>
-          <w:szCs w:val="20"/>
-        </w:rPr>
-        <w:t>low</w:t>
-      </w:r>
-      <w:proofErr w:type="spellEnd"/>
-      <w:r>
-        <w:rPr>
-          <w:rFonts w:ascii="Times New Roman" w:hAnsi="Times New Roman"/>
-          <w:color w:val="000000"/>
-          <w:sz w:val="20"/>
-          <w:szCs w:val="20"/>
-        </w:rPr>
-        <w:t xml:space="preserve">, </w:t>
-      </w:r>
-      <w:proofErr w:type="spellStart"/>
-      <w:r>
-        <w:rPr>
-          <w:rFonts w:ascii="Times New Roman" w:hAnsi="Times New Roman"/>
-          <w:color w:val="000000"/>
-          <w:sz w:val="20"/>
-          <w:szCs w:val="20"/>
-        </w:rPr>
-        <w:t>Caffe</w:t>
-      </w:r>
-      <w:proofErr w:type="spellEnd"/>
-      <w:r>
-        <w:rPr>
-          <w:rFonts w:ascii="Times New Roman" w:hAnsi="Times New Roman"/>
-          <w:color w:val="000000"/>
-          <w:sz w:val="20"/>
-          <w:szCs w:val="20"/>
-        </w:rPr>
-        <w:t xml:space="preserve">, Torch, </w:t>
-      </w:r>
-      <w:proofErr w:type="spellStart"/>
-      <w:r>
-        <w:rPr>
-          <w:rFonts w:ascii="Times New Roman" w:hAnsi="Times New Roman"/>
-          <w:color w:val="000000"/>
-          <w:sz w:val="20"/>
-          <w:szCs w:val="20"/>
-        </w:rPr>
-        <w:t>Theano</w:t>
-      </w:r>
-      <w:proofErr w:type="spellEnd"/>
-      <w:r>
-        <w:rPr>
-          <w:rFonts w:ascii="Times New Roman" w:hAnsi="Times New Roman"/>
-          <w:color w:val="000000"/>
-          <w:sz w:val="20"/>
-          <w:szCs w:val="20"/>
-        </w:rPr>
-        <w:t xml:space="preserve">, </w:t>
-      </w:r>
-      <w:proofErr w:type="spellStart"/>
-      <w:r>
-        <w:rPr>
-          <w:rFonts w:ascii="Times New Roman" w:hAnsi="Times New Roman"/>
-          <w:color w:val="000000"/>
-          <w:sz w:val="20"/>
-          <w:szCs w:val="20"/>
-        </w:rPr>
-        <w:t>Nu</w:t>
-      </w:r>
-      <w:bookmarkStart w:id="0" w:name="_GoBack"/>
-      <w:bookmarkEnd w:id="0"/>
-      <w:r>
-        <w:rPr>
-          <w:rFonts w:ascii="Times New Roman" w:hAnsi="Times New Roman"/>
-          <w:color w:val="000000"/>
-          <w:sz w:val="20"/>
-          <w:szCs w:val="20"/>
-        </w:rPr>
-        <w:t>mPy</w:t>
-      </w:r>
-      <w:proofErr w:type="spellEnd"/>
-      <w:r>
-        <w:rPr>
-          <w:rFonts w:ascii="Times New Roman" w:hAnsi="Times New Roman"/>
-          <w:color w:val="000000"/>
-          <w:sz w:val="20"/>
-          <w:szCs w:val="20"/>
-        </w:rPr>
-        <w:t>, Pandas.</w:t>
+      <w:r>
+        <w:rPr>
+          <w:rFonts w:ascii="Times New Roman" w:hAnsi="Times New Roman"/>
+          <w:color w:val="000000"/>
+          <w:sz w:val="20"/>
+          <w:szCs w:val="20"/>
+        </w:rPr>
+        <w:t>NumPy, Pandas.</w:t>
       </w:r>
       <w:r>
         <w:rPr>
@@ -1437,6 +1335,220 @@
           <w:sz w:val="20"/>
           <w:szCs w:val="20"/>
         </w:rPr>
+        <w:t xml:space="preserve">Software Developer </w:t>
+      </w:r>
+      <w:r>
+        <w:rPr>
+          <w:rFonts w:ascii="Times New Roman" w:hAnsi="Times New Roman"/>
+          <w:i/>
+          <w:color w:val="000000"/>
+          <w:sz w:val="20"/>
+          <w:szCs w:val="20"/>
+        </w:rPr>
+        <w:t>(Computer Vision / Deep Learning)                                                                              Aug.</w:t>
+      </w:r>
+      <w:r>
+        <w:rPr>
+          <w:rFonts w:ascii="Times New Roman" w:hAnsi="Times New Roman"/>
+          <w:i/>
+          <w:color w:val="000000"/>
+          <w:sz w:val="20"/>
+          <w:szCs w:val="20"/>
+        </w:rPr>
+        <w:t xml:space="preserve"> 201</w:t>
+      </w:r>
+      <w:r>
+        <w:rPr>
+          <w:rFonts w:ascii="Times New Roman" w:hAnsi="Times New Roman"/>
+          <w:i/>
+          <w:color w:val="000000"/>
+          <w:sz w:val="20"/>
+          <w:szCs w:val="20"/>
+        </w:rPr>
+        <w:t>6</w:t>
+      </w:r>
+      <w:r>
+        <w:rPr>
+          <w:rFonts w:ascii="Times New Roman" w:hAnsi="Times New Roman"/>
+          <w:i/>
+          <w:color w:val="000000"/>
+          <w:sz w:val="20"/>
+          <w:szCs w:val="20"/>
+        </w:rPr>
+        <w:t xml:space="preserve"> – </w:t>
+      </w:r>
+      <w:r>
+        <w:rPr>
+          <w:rFonts w:ascii="Times New Roman" w:hAnsi="Times New Roman"/>
+          <w:i/>
+          <w:color w:val="000000"/>
+          <w:sz w:val="20"/>
+          <w:szCs w:val="20"/>
+        </w:rPr>
+        <w:t>Present</w:t>
+      </w:r>
+    </w:p>
+    <w:p>
+      <w:pPr>
+        <w:autoSpaceDE w:val="0"/>
+        <w:autoSpaceDN w:val="0"/>
+        <w:adjustRightInd w:val="0"/>
+        <w:spacing w:after="0" w:line="240" w:lineRule="auto"/>
+        <w:contextualSpacing/>
+        <w:jc w:val="both"/>
+        <w:rPr>
+          <w:rFonts w:ascii="Times New Roman" w:hAnsi="Times New Roman"/>
+          <w:i/>
+          <w:color w:val="000000"/>
+          <w:sz w:val="20"/>
+          <w:szCs w:val="20"/>
+        </w:rPr>
+      </w:pPr>
+      <w:r>
+        <w:rPr>
+          <w:rFonts w:ascii="Times New Roman" w:hAnsi="Times New Roman"/>
+          <w:i/>
+          <w:color w:val="000000"/>
+          <w:sz w:val="20"/>
+          <w:szCs w:val="20"/>
+        </w:rPr>
+        <w:t xml:space="preserve">Bloom Technology Solutions     </w:t>
+      </w:r>
+      <w:r>
+        <w:rPr>
+          <w:rFonts w:ascii="Times New Roman" w:hAnsi="Times New Roman"/>
+          <w:color w:val="000000"/>
+          <w:sz w:val="20"/>
+          <w:szCs w:val="20"/>
+        </w:rPr>
+        <w:t xml:space="preserve">                                                   </w:t>
+      </w:r>
+      <w:r>
+        <w:rPr>
+          <w:rFonts w:ascii="Times New Roman" w:hAnsi="Times New Roman"/>
+          <w:color w:val="000000"/>
+          <w:sz w:val="20"/>
+          <w:szCs w:val="20"/>
+        </w:rPr>
+        <w:t xml:space="preserve">                           </w:t>
+      </w:r>
+      <w:r>
+        <w:rPr>
+          <w:rFonts w:ascii="Times New Roman" w:hAnsi="Times New Roman"/>
+          <w:color w:val="000000"/>
+          <w:sz w:val="20"/>
+          <w:szCs w:val="20"/>
+        </w:rPr>
+        <w:t xml:space="preserve">    </w:t>
+      </w:r>
+      <w:r>
+        <w:rPr>
+          <w:rFonts w:ascii="Times New Roman" w:hAnsi="Times New Roman"/>
+          <w:color w:val="000000"/>
+          <w:sz w:val="20"/>
+          <w:szCs w:val="20"/>
+        </w:rPr>
+        <w:t xml:space="preserve">                               </w:t>
+      </w:r>
+      <w:r>
+        <w:rPr>
+          <w:rFonts w:ascii="Times New Roman" w:hAnsi="Times New Roman"/>
+          <w:color w:val="000000"/>
+          <w:sz w:val="20"/>
+          <w:szCs w:val="20"/>
+        </w:rPr>
+        <w:t xml:space="preserve">    </w:t>
+      </w:r>
+      <w:r>
+        <w:rPr>
+          <w:rFonts w:ascii="Times New Roman" w:hAnsi="Times New Roman"/>
+          <w:color w:val="000000"/>
+          <w:sz w:val="20"/>
+          <w:szCs w:val="20"/>
+        </w:rPr>
+        <w:t xml:space="preserve">  </w:t>
+      </w:r>
+      <w:r>
+        <w:rPr>
+          <w:rFonts w:ascii="Times New Roman" w:hAnsi="Times New Roman"/>
+          <w:i/>
+          <w:color w:val="000000"/>
+          <w:sz w:val="20"/>
+          <w:szCs w:val="20"/>
+        </w:rPr>
+        <w:t>Bloomington, Indiana</w:t>
+      </w:r>
+    </w:p>
+    <w:p>
+      <w:pPr>
+        <w:pStyle w:val="ListParagraph"/>
+        <w:numPr>
+          <w:ilvl w:val="0"/>
+          <w:numId w:val="38"/>
+        </w:numPr>
+        <w:autoSpaceDE w:val="0"/>
+        <w:autoSpaceDN w:val="0"/>
+        <w:adjustRightInd w:val="0"/>
+        <w:spacing w:after="0" w:line="240" w:lineRule="auto"/>
+        <w:jc w:val="both"/>
+        <w:rPr>
+          <w:rFonts w:ascii="Times New Roman" w:hAnsi="Times New Roman"/>
+          <w:i/>
+          <w:color w:val="000000"/>
+          <w:sz w:val="20"/>
+          <w:szCs w:val="20"/>
+        </w:rPr>
+      </w:pPr>
+      <w:r>
+        <w:rPr>
+          <w:rFonts w:ascii="Times New Roman" w:hAnsi="Times New Roman"/>
+          <w:color w:val="000000"/>
+          <w:sz w:val="20"/>
+          <w:szCs w:val="20"/>
+        </w:rPr>
+        <w:t>Developing a library to perform Optical Character Recognition (OCR) on photos of non-flat labels from prescription bottles and tubes to recognize various information like drug name, type, dosage, and contents.</w:t>
+      </w:r>
+    </w:p>
+    <w:p>
+      <w:pPr>
+        <w:autoSpaceDE w:val="0"/>
+        <w:autoSpaceDN w:val="0"/>
+        <w:adjustRightInd w:val="0"/>
+        <w:spacing w:after="0" w:line="240" w:lineRule="auto"/>
+        <w:contextualSpacing/>
+        <w:jc w:val="both"/>
+        <w:rPr>
+          <w:rFonts w:ascii="Times New Roman" w:hAnsi="Times New Roman"/>
+          <w:color w:val="000000"/>
+          <w:sz w:val="11"/>
+          <w:szCs w:val="20"/>
+        </w:rPr>
+      </w:pPr>
+    </w:p>
+    <w:p>
+      <w:pPr>
+        <w:autoSpaceDE w:val="0"/>
+        <w:autoSpaceDN w:val="0"/>
+        <w:adjustRightInd w:val="0"/>
+        <w:spacing w:after="0" w:line="240" w:lineRule="auto"/>
+        <w:contextualSpacing/>
+        <w:jc w:val="both"/>
+        <w:rPr>
+          <w:rFonts w:ascii="Times New Roman" w:hAnsi="Times New Roman"/>
+          <w:i/>
+          <w:color w:val="000000"/>
+          <w:sz w:val="20"/>
+          <w:szCs w:val="20"/>
+        </w:rPr>
+      </w:pPr>
+      <w:r>
+        <w:rPr>
+          <w:rFonts w:ascii="Times New Roman" w:hAnsi="Times New Roman"/>
+          <w:b/>
+          <w:color w:val="000000"/>
+          <w:sz w:val="20"/>
+          <w:szCs w:val="20"/>
+        </w:rPr>
         <w:t>Research Intern</w:t>
       </w:r>
       <w:r>
@@ -1447,9 +1559,8 @@
           <w:sz w:val="20"/>
           <w:szCs w:val="20"/>
         </w:rPr>
-        <w:t xml:space="preserve"> (Computer Vision / Machine </w:t>
-      </w:r>
-      <w:proofErr w:type="gramStart"/>
+        <w:t xml:space="preserve"> (Computer Vision / Machine Learning)</w:t>
+      </w:r>
       <w:r>
         <w:rPr>
           <w:rFonts w:ascii="Times New Roman" w:hAnsi="Times New Roman"/>
@@ -1458,7 +1569,7 @@
           <w:sz w:val="20"/>
           <w:szCs w:val="20"/>
         </w:rPr>
-        <w:t>Learning)</w:t>
+        <w:t xml:space="preserve"> </w:t>
       </w:r>
       <w:r>
         <w:rPr>
@@ -1468,28 +1579,7 @@
           <w:sz w:val="20"/>
           <w:szCs w:val="20"/>
         </w:rPr>
-        <w:t xml:space="preserve"> </w:t>
-      </w:r>
-      <w:r>
-        <w:rPr>
-          <w:rFonts w:ascii="Times New Roman" w:hAnsi="Times New Roman"/>
-          <w:i/>
-          <w:color w:val="000000"/>
-          <w:sz w:val="20"/>
-          <w:szCs w:val="20"/>
-        </w:rPr>
-        <w:t xml:space="preserve">  </w:t>
-      </w:r>
-      <w:proofErr w:type="gramEnd"/>
-      <w:r>
-        <w:rPr>
-          <w:rFonts w:ascii="Times New Roman" w:hAnsi="Times New Roman"/>
-          <w:i/>
-          <w:color w:val="000000"/>
-          <w:sz w:val="20"/>
-          <w:szCs w:val="20"/>
-        </w:rPr>
-        <w:t xml:space="preserve">                                                                          May</w:t>
+        <w:t xml:space="preserve">                                                                            May</w:t>
       </w:r>
       <w:r>
         <w:rPr>
@@ -2206,7 +2296,6 @@
         </w:rPr>
         <w:t>Software Engineer (</w:t>
       </w:r>
-      <w:proofErr w:type="gramStart"/>
       <w:r>
         <w:rPr>
           <w:rFonts w:ascii="Times New Roman" w:hAnsi="Times New Roman"/>
@@ -2235,18 +2324,7 @@
           <w:sz w:val="20"/>
           <w:szCs w:val="20"/>
         </w:rPr>
-        <w:t xml:space="preserve">  </w:t>
-      </w:r>
-      <w:proofErr w:type="gramEnd"/>
-      <w:r>
-        <w:rPr>
-          <w:rFonts w:ascii="Times New Roman" w:hAnsi="Times New Roman"/>
-          <w:b/>
-          <w:color w:val="000000"/>
-          <w:sz w:val="20"/>
-          <w:szCs w:val="20"/>
-        </w:rPr>
-        <w:t xml:space="preserve">          </w:t>
+        <w:t xml:space="preserve">            </w:t>
       </w:r>
       <w:r>
         <w:rPr>
@@ -2986,7 +3064,6 @@
           <w:szCs w:val="20"/>
         </w:rPr>
       </w:pPr>
-      <w:proofErr w:type="spellStart"/>
       <w:r>
         <w:rPr>
           <w:rFonts w:ascii="Times New Roman" w:hAnsi="Times New Roman"/>
@@ -2995,9 +3072,8 @@
           <w:sz w:val="20"/>
           <w:szCs w:val="20"/>
         </w:rPr>
-        <w:t>Kaggle</w:t>
-      </w:r>
-      <w:proofErr w:type="spellEnd"/>
+        <w:t xml:space="preserve">Kaggle Right Whale </w:t>
+      </w:r>
       <w:r>
         <w:rPr>
           <w:rFonts w:ascii="Times New Roman" w:hAnsi="Times New Roman"/>
@@ -3006,7 +3082,7 @@
           <w:sz w:val="20"/>
           <w:szCs w:val="20"/>
         </w:rPr>
-        <w:t xml:space="preserve"> Right Whale </w:t>
+        <w:t>Recognition</w:t>
       </w:r>
       <w:r>
         <w:rPr>
@@ -3016,16 +3092,6 @@
           <w:sz w:val="20"/>
           <w:szCs w:val="20"/>
         </w:rPr>
-        <w:t>Recognition</w:t>
-      </w:r>
-      <w:r>
-        <w:rPr>
-          <w:rFonts w:ascii="Times New Roman" w:hAnsi="Times New Roman"/>
-          <w:b/>
-          <w:color w:val="000000"/>
-          <w:sz w:val="20"/>
-          <w:szCs w:val="20"/>
-        </w:rPr>
         <w:t xml:space="preserve"> </w:t>
       </w:r>
       <w:r>
@@ -3071,17 +3137,7 @@
           <w:sz w:val="20"/>
           <w:szCs w:val="20"/>
         </w:rPr>
-        <w:t xml:space="preserve">, Deep </w:t>
-      </w:r>
-      <w:proofErr w:type="gramStart"/>
-      <w:r>
-        <w:rPr>
-          <w:rFonts w:ascii="Times New Roman" w:hAnsi="Times New Roman"/>
-          <w:color w:val="000000"/>
-          <w:sz w:val="20"/>
-          <w:szCs w:val="20"/>
-        </w:rPr>
-        <w:t>Learning</w:t>
+        <w:t>, Deep Learning</w:t>
       </w:r>
       <w:r>
         <w:rPr>
@@ -3101,7 +3157,6 @@
         </w:rPr>
         <w:t xml:space="preserve">   </w:t>
       </w:r>
-      <w:proofErr w:type="gramEnd"/>
       <w:r>
         <w:rPr>
           <w:rFonts w:ascii="Times New Roman" w:hAnsi="Times New Roman"/>
@@ -3505,17 +3560,7 @@
           <w:sz w:val="20"/>
           <w:szCs w:val="20"/>
         </w:rPr>
-        <w:t xml:space="preserve">: Object Recognition &amp; </w:t>
-      </w:r>
-      <w:proofErr w:type="gramStart"/>
-      <w:r>
-        <w:rPr>
-          <w:rFonts w:ascii="Times New Roman" w:hAnsi="Times New Roman"/>
-          <w:color w:val="000000"/>
-          <w:sz w:val="20"/>
-          <w:szCs w:val="20"/>
-        </w:rPr>
-        <w:t>Localization</w:t>
+        <w:t>: Object Recognition &amp; Localization</w:t>
       </w:r>
       <w:r>
         <w:rPr>
@@ -3544,18 +3589,7 @@
           <w:sz w:val="20"/>
           <w:szCs w:val="20"/>
         </w:rPr>
-        <w:t xml:space="preserve"> </w:t>
-      </w:r>
-      <w:proofErr w:type="gramEnd"/>
-      <w:r>
-        <w:rPr>
-          <w:rFonts w:ascii="Times New Roman" w:hAnsi="Times New Roman"/>
-          <w:b/>
-          <w:color w:val="000000"/>
-          <w:sz w:val="20"/>
-          <w:szCs w:val="20"/>
-        </w:rPr>
-        <w:t xml:space="preserve"> </w:t>
+        <w:t xml:space="preserve">  </w:t>
       </w:r>
       <w:r>
         <w:rPr>
@@ -3883,17 +3917,7 @@
           <w:sz w:val="20"/>
           <w:szCs w:val="20"/>
         </w:rPr>
-        <w:t xml:space="preserve">, Deep </w:t>
-      </w:r>
-      <w:proofErr w:type="gramStart"/>
-      <w:r>
-        <w:rPr>
-          <w:rFonts w:ascii="Times New Roman" w:hAnsi="Times New Roman"/>
-          <w:color w:val="000000"/>
-          <w:sz w:val="20"/>
-          <w:szCs w:val="20"/>
-        </w:rPr>
-        <w:t>Learning</w:t>
+        <w:t>, Deep Learning</w:t>
       </w:r>
       <w:r>
         <w:rPr>
@@ -3911,17 +3935,7 @@
           <w:sz w:val="20"/>
           <w:szCs w:val="20"/>
         </w:rPr>
-        <w:t xml:space="preserve">   </w:t>
-      </w:r>
-      <w:proofErr w:type="gramEnd"/>
-      <w:r>
-        <w:rPr>
-          <w:rFonts w:ascii="Times New Roman" w:hAnsi="Times New Roman"/>
-          <w:color w:val="000000"/>
-          <w:sz w:val="20"/>
-          <w:szCs w:val="20"/>
-        </w:rPr>
-        <w:t xml:space="preserve">                  </w:t>
+        <w:t xml:space="preserve">                     </w:t>
       </w:r>
       <w:r>
         <w:rPr>
@@ -4221,47 +4235,7 @@
           <w:sz w:val="20"/>
           <w:szCs w:val="20"/>
         </w:rPr>
-        <w:t xml:space="preserve">, </w:t>
-      </w:r>
-      <w:proofErr w:type="spellStart"/>
-      <w:r>
-        <w:rPr>
-          <w:rFonts w:ascii="Times New Roman" w:hAnsi="Times New Roman"/>
-          <w:color w:val="000000"/>
-          <w:sz w:val="20"/>
-          <w:szCs w:val="20"/>
-        </w:rPr>
-        <w:t>Caffe</w:t>
-      </w:r>
-      <w:proofErr w:type="spellEnd"/>
-      <w:r>
-        <w:rPr>
-          <w:rFonts w:ascii="Times New Roman" w:hAnsi="Times New Roman"/>
-          <w:color w:val="000000"/>
-          <w:sz w:val="20"/>
-          <w:szCs w:val="20"/>
-        </w:rPr>
-        <w:t xml:space="preserve">, </w:t>
-      </w:r>
-      <w:proofErr w:type="spellStart"/>
-      <w:r>
-        <w:rPr>
-          <w:rFonts w:ascii="Times New Roman" w:hAnsi="Times New Roman"/>
-          <w:color w:val="000000"/>
-          <w:sz w:val="20"/>
-          <w:szCs w:val="20"/>
-        </w:rPr>
-        <w:t>scikit</w:t>
-      </w:r>
-      <w:proofErr w:type="spellEnd"/>
-      <w:r>
-        <w:rPr>
-          <w:rFonts w:ascii="Times New Roman" w:hAnsi="Times New Roman"/>
-          <w:color w:val="000000"/>
-          <w:sz w:val="20"/>
-          <w:szCs w:val="20"/>
-        </w:rPr>
-        <w:t>-learn.</w:t>
+        <w:t>, Caffe, scikit-learn.</w:t>
       </w:r>
       <w:r>
         <w:rPr>
@@ -4302,7 +4276,6 @@
           <w:szCs w:val="20"/>
         </w:rPr>
       </w:pPr>
-      <w:proofErr w:type="spellStart"/>
       <w:r>
         <w:rPr>
           <w:rFonts w:ascii="Times New Roman" w:hAnsi="Times New Roman"/>
@@ -4311,9 +4284,8 @@
           <w:sz w:val="20"/>
           <w:szCs w:val="20"/>
         </w:rPr>
-        <w:t>Kaggle</w:t>
-      </w:r>
-      <w:proofErr w:type="spellEnd"/>
+        <w:t xml:space="preserve">Kaggle Microsoft </w:t>
+      </w:r>
       <w:r>
         <w:rPr>
           <w:rFonts w:ascii="Times New Roman" w:hAnsi="Times New Roman"/>
@@ -4322,7 +4294,7 @@
           <w:sz w:val="20"/>
           <w:szCs w:val="20"/>
         </w:rPr>
-        <w:t xml:space="preserve"> Microsoft </w:t>
+        <w:t>Malware Classification</w:t>
       </w:r>
       <w:r>
         <w:rPr>
@@ -4332,7 +4304,7 @@
           <w:sz w:val="20"/>
           <w:szCs w:val="20"/>
         </w:rPr>
-        <w:t>Malware Classification</w:t>
+        <w:t xml:space="preserve"> Challenge</w:t>
       </w:r>
       <w:r>
         <w:rPr>
@@ -4342,16 +4314,6 @@
           <w:sz w:val="20"/>
           <w:szCs w:val="20"/>
         </w:rPr>
-        <w:t xml:space="preserve"> Challenge</w:t>
-      </w:r>
-      <w:r>
-        <w:rPr>
-          <w:rFonts w:ascii="Times New Roman" w:hAnsi="Times New Roman"/>
-          <w:b/>
-          <w:color w:val="000000"/>
-          <w:sz w:val="20"/>
-          <w:szCs w:val="20"/>
-        </w:rPr>
         <w:t xml:space="preserve"> </w:t>
       </w:r>
       <w:r>
@@ -4370,17 +4332,7 @@
           <w:sz w:val="20"/>
           <w:szCs w:val="20"/>
         </w:rPr>
-        <w:t xml:space="preserve">Machine </w:t>
-      </w:r>
-      <w:proofErr w:type="gramStart"/>
-      <w:r>
-        <w:rPr>
-          <w:rFonts w:ascii="Times New Roman" w:hAnsi="Times New Roman"/>
-          <w:color w:val="000000"/>
-          <w:sz w:val="20"/>
-          <w:szCs w:val="20"/>
-        </w:rPr>
-        <w:t>Learning</w:t>
+        <w:t>Machine Learning</w:t>
       </w:r>
       <w:r>
         <w:rPr>
@@ -4400,7 +4352,6 @@
         </w:rPr>
         <w:t xml:space="preserve">   </w:t>
       </w:r>
-      <w:proofErr w:type="gramEnd"/>
       <w:r>
         <w:rPr>
           <w:rFonts w:ascii="Times New Roman" w:hAnsi="Times New Roman"/>
@@ -4552,289 +4503,6 @@
     </w:p>
     <w:p>
       <w:pPr>
-        <w:autoSpaceDE w:val="0"/>
-        <w:autoSpaceDN w:val="0"/>
-        <w:adjustRightInd w:val="0"/>
-        <w:spacing w:after="0" w:line="240" w:lineRule="auto"/>
-        <w:jc w:val="both"/>
-        <w:rPr>
-          <w:rFonts w:ascii="Times New Roman" w:hAnsi="Times New Roman"/>
-          <w:b/>
-          <w:color w:val="000000"/>
-          <w:sz w:val="11"/>
-          <w:szCs w:val="20"/>
-        </w:rPr>
-      </w:pPr>
-    </w:p>
-    <w:p>
-      <w:pPr>
-        <w:autoSpaceDE w:val="0"/>
-        <w:autoSpaceDN w:val="0"/>
-        <w:adjustRightInd w:val="0"/>
-        <w:spacing w:after="0" w:line="240" w:lineRule="auto"/>
-        <w:jc w:val="both"/>
-        <w:rPr>
-          <w:rFonts w:ascii="Times New Roman" w:hAnsi="Times New Roman"/>
-          <w:color w:val="000000"/>
-          <w:sz w:val="20"/>
-          <w:szCs w:val="20"/>
-        </w:rPr>
-      </w:pPr>
-      <w:r>
-        <w:rPr>
-          <w:rFonts w:ascii="Times New Roman" w:hAnsi="Times New Roman"/>
-          <w:b/>
-          <w:color w:val="000000"/>
-          <w:sz w:val="20"/>
-          <w:szCs w:val="20"/>
-        </w:rPr>
-        <w:t>Game Maker &amp; Breakout Application</w:t>
-      </w:r>
-      <w:r>
-        <w:rPr>
-          <w:rFonts w:ascii="Times New Roman" w:hAnsi="Times New Roman"/>
-          <w:b/>
-          <w:color w:val="000000"/>
-          <w:sz w:val="20"/>
-          <w:szCs w:val="20"/>
-        </w:rPr>
-        <w:t xml:space="preserve"> </w:t>
-      </w:r>
-      <w:r>
-        <w:rPr>
-          <w:rFonts w:ascii="Times New Roman" w:hAnsi="Times New Roman"/>
-          <w:color w:val="000000"/>
-          <w:sz w:val="20"/>
-          <w:szCs w:val="20"/>
-        </w:rPr>
-        <w:t xml:space="preserve">(Software </w:t>
-      </w:r>
-      <w:proofErr w:type="gramStart"/>
-      <w:r>
-        <w:rPr>
-          <w:rFonts w:ascii="Times New Roman" w:hAnsi="Times New Roman"/>
-          <w:color w:val="000000"/>
-          <w:sz w:val="20"/>
-          <w:szCs w:val="20"/>
-        </w:rPr>
-        <w:t>Development)</w:t>
-      </w:r>
-      <w:r>
-        <w:rPr>
-          <w:rFonts w:ascii="Times New Roman" w:hAnsi="Times New Roman"/>
-          <w:b/>
-          <w:color w:val="000000"/>
-          <w:sz w:val="20"/>
-          <w:szCs w:val="20"/>
-        </w:rPr>
-        <w:t xml:space="preserve">   </w:t>
-      </w:r>
-      <w:proofErr w:type="gramEnd"/>
-      <w:r>
-        <w:rPr>
-          <w:rFonts w:ascii="Times New Roman" w:hAnsi="Times New Roman"/>
-          <w:b/>
-          <w:color w:val="000000"/>
-          <w:sz w:val="20"/>
-          <w:szCs w:val="20"/>
-        </w:rPr>
-        <w:t xml:space="preserve"> </w:t>
-      </w:r>
-      <w:r>
-        <w:rPr>
-          <w:rFonts w:ascii="Times New Roman" w:hAnsi="Times New Roman"/>
-          <w:b/>
-          <w:color w:val="000000"/>
-          <w:sz w:val="20"/>
-          <w:szCs w:val="20"/>
-        </w:rPr>
-        <w:t xml:space="preserve"> </w:t>
-      </w:r>
-      <w:r>
-        <w:rPr>
-          <w:rFonts w:ascii="Times New Roman" w:hAnsi="Times New Roman"/>
-          <w:b/>
-          <w:color w:val="000000"/>
-          <w:sz w:val="20"/>
-          <w:szCs w:val="20"/>
-        </w:rPr>
-        <w:t xml:space="preserve">                   </w:t>
-      </w:r>
-      <w:r>
-        <w:rPr>
-          <w:rFonts w:ascii="Times New Roman" w:hAnsi="Times New Roman"/>
-          <w:b/>
-          <w:color w:val="000000"/>
-          <w:sz w:val="20"/>
-          <w:szCs w:val="20"/>
-        </w:rPr>
-        <w:t xml:space="preserve">                        </w:t>
-      </w:r>
-      <w:r>
-        <w:rPr>
-          <w:rFonts w:ascii="Times New Roman" w:hAnsi="Times New Roman"/>
-          <w:b/>
-          <w:color w:val="000000"/>
-          <w:sz w:val="20"/>
-          <w:szCs w:val="20"/>
-        </w:rPr>
-        <w:t xml:space="preserve">                                </w:t>
-      </w:r>
-      <w:r>
-        <w:rPr>
-          <w:rFonts w:ascii="Times New Roman" w:hAnsi="Times New Roman"/>
-          <w:i/>
-          <w:color w:val="000000"/>
-          <w:sz w:val="20"/>
-          <w:szCs w:val="20"/>
-        </w:rPr>
-        <w:t>Feb</w:t>
-      </w:r>
-      <w:r>
-        <w:rPr>
-          <w:rFonts w:ascii="Times New Roman" w:hAnsi="Times New Roman"/>
-          <w:i/>
-          <w:color w:val="000000"/>
-          <w:sz w:val="20"/>
-          <w:szCs w:val="20"/>
-        </w:rPr>
-        <w:t>. 2015</w:t>
-      </w:r>
-    </w:p>
-    <w:p>
-      <w:pPr>
-        <w:pStyle w:val="ListParagraph"/>
-        <w:numPr>
-          <w:ilvl w:val="0"/>
-          <w:numId w:val="31"/>
-        </w:numPr>
-        <w:autoSpaceDE w:val="0"/>
-        <w:autoSpaceDN w:val="0"/>
-        <w:adjustRightInd w:val="0"/>
-        <w:spacing w:after="0" w:line="240" w:lineRule="auto"/>
-        <w:jc w:val="both"/>
-        <w:rPr>
-          <w:rFonts w:ascii="Times New Roman" w:hAnsi="Times New Roman"/>
-          <w:color w:val="000000"/>
-          <w:sz w:val="20"/>
-          <w:szCs w:val="20"/>
-        </w:rPr>
-      </w:pPr>
-      <w:r>
-        <w:rPr>
-          <w:rFonts w:ascii="Times New Roman" w:hAnsi="Times New Roman"/>
-          <w:color w:val="000000"/>
-          <w:sz w:val="20"/>
-          <w:szCs w:val="20"/>
-        </w:rPr>
-        <w:t xml:space="preserve">Implemented an </w:t>
-      </w:r>
-      <w:r>
-        <w:rPr>
-          <w:rFonts w:ascii="Times New Roman" w:hAnsi="Times New Roman"/>
-          <w:b/>
-          <w:color w:val="000000"/>
-          <w:sz w:val="20"/>
-          <w:szCs w:val="20"/>
-        </w:rPr>
-        <w:t>object-oriented</w:t>
-      </w:r>
-      <w:r>
-        <w:rPr>
-          <w:rFonts w:ascii="Times New Roman" w:hAnsi="Times New Roman"/>
-          <w:color w:val="000000"/>
-          <w:sz w:val="20"/>
-          <w:szCs w:val="20"/>
-        </w:rPr>
-        <w:t xml:space="preserve"> </w:t>
-      </w:r>
-      <w:r>
-        <w:rPr>
-          <w:rFonts w:ascii="Times New Roman" w:hAnsi="Times New Roman"/>
-          <w:color w:val="000000"/>
-          <w:sz w:val="20"/>
-          <w:szCs w:val="20"/>
-        </w:rPr>
-        <w:t>Java</w:t>
-      </w:r>
-      <w:r>
-        <w:rPr>
-          <w:rFonts w:ascii="Times New Roman" w:hAnsi="Times New Roman"/>
-          <w:color w:val="000000"/>
-          <w:sz w:val="20"/>
-          <w:szCs w:val="20"/>
-        </w:rPr>
-        <w:t xml:space="preserve"> application based </w:t>
-      </w:r>
-      <w:r>
-        <w:rPr>
-          <w:rFonts w:ascii="Times New Roman" w:hAnsi="Times New Roman"/>
-          <w:color w:val="000000"/>
-          <w:sz w:val="20"/>
-          <w:szCs w:val="20"/>
-        </w:rPr>
-        <w:t>on MVC architectural pattern t</w:t>
-      </w:r>
-      <w:r>
-        <w:rPr>
-          <w:rFonts w:ascii="Times New Roman" w:hAnsi="Times New Roman"/>
-          <w:color w:val="000000"/>
-          <w:sz w:val="20"/>
-          <w:szCs w:val="20"/>
-        </w:rPr>
-        <w:t xml:space="preserve">o create wide range of stand alone games. Functionality include: previewing the game, saving current instance, assigning actions to sprite etc. </w:t>
-      </w:r>
-    </w:p>
-    <w:p>
-      <w:pPr>
-        <w:pStyle w:val="ListParagraph"/>
-        <w:numPr>
-          <w:ilvl w:val="0"/>
-          <w:numId w:val="31"/>
-        </w:numPr>
-        <w:autoSpaceDE w:val="0"/>
-        <w:autoSpaceDN w:val="0"/>
-        <w:adjustRightInd w:val="0"/>
-        <w:spacing w:after="0" w:line="240" w:lineRule="auto"/>
-        <w:jc w:val="both"/>
-        <w:rPr>
-          <w:rFonts w:ascii="Times New Roman" w:hAnsi="Times New Roman"/>
-          <w:color w:val="000000"/>
-          <w:sz w:val="20"/>
-          <w:szCs w:val="20"/>
-        </w:rPr>
-      </w:pPr>
-      <w:r>
-        <w:rPr>
-          <w:rFonts w:ascii="Times New Roman" w:hAnsi="Times New Roman"/>
-          <w:color w:val="000000"/>
-          <w:sz w:val="20"/>
-          <w:szCs w:val="20"/>
-        </w:rPr>
-        <w:t xml:space="preserve">Developed Breakout game in </w:t>
-      </w:r>
-      <w:r>
-        <w:rPr>
-          <w:rFonts w:ascii="Times New Roman" w:hAnsi="Times New Roman"/>
-          <w:b/>
-          <w:color w:val="000000"/>
-          <w:sz w:val="20"/>
-          <w:szCs w:val="20"/>
-        </w:rPr>
-        <w:t>Java</w:t>
-      </w:r>
-      <w:r>
-        <w:rPr>
-          <w:rFonts w:ascii="Times New Roman" w:hAnsi="Times New Roman"/>
-          <w:color w:val="000000"/>
-          <w:sz w:val="20"/>
-          <w:szCs w:val="20"/>
-        </w:rPr>
-        <w:t xml:space="preserve"> using Game Maker with play, pause, replay, undo, save and load game modes.</w:t>
-      </w:r>
-    </w:p>
-    <w:p>
-      <w:pPr>
         <w:pBdr>
           <w:bottom w:val="double" w:sz="6" w:space="1" w:color="auto"/>
         </w:pBdr>
@@ -4961,27 +4629,7 @@
           <w:sz w:val="20"/>
           <w:szCs w:val="20"/>
         </w:rPr>
-        <w:t xml:space="preserve"> in event Re-</w:t>
-      </w:r>
-      <w:proofErr w:type="spellStart"/>
-      <w:r>
-        <w:rPr>
-          <w:rFonts w:ascii="Times New Roman" w:hAnsi="Times New Roman"/>
-          <w:color w:val="000000"/>
-          <w:sz w:val="20"/>
-          <w:szCs w:val="20"/>
-        </w:rPr>
-        <w:t>Kriti</w:t>
-      </w:r>
-      <w:proofErr w:type="spellEnd"/>
-      <w:r>
-        <w:rPr>
-          <w:rFonts w:ascii="Times New Roman" w:hAnsi="Times New Roman"/>
-          <w:color w:val="000000"/>
-          <w:sz w:val="20"/>
-          <w:szCs w:val="20"/>
-        </w:rPr>
-        <w:t xml:space="preserve"> 2008 and recognized by NIF (</w:t>
+        <w:t xml:space="preserve"> in event Re-Kriti 2008 and recognized by NIF (</w:t>
       </w:r>
       <w:r>
         <w:rPr>
@@ -5148,7 +4796,6 @@
       <w:pgMar w:top="590" w:right="1080" w:bottom="0" w:left="1080" w:header="720" w:footer="720" w:gutter="0"/>
       <w:cols w:space="720"/>
       <w:docGrid w:linePitch="360"/>
-      <w:printerSettings r:id="rId9"/>
     </w:sectPr>
   </w:body>
 </w:document>
@@ -7771,6 +7418,119 @@
     </w:lvl>
   </w:abstractNum>
   <w:abstractNum w:abstractNumId="23">
+    <w:nsid w:val="5A7D3421"/>
+    <w:multiLevelType w:val="hybridMultilevel"/>
+    <w:tmpl w:val="4448144E"/>
+    <w:lvl w:ilvl="0" w:tplc="04090001">
+      <w:start w:val="1"/>
+      <w:numFmt w:val="bullet"/>
+      <w:lvlText w:val=""/>
+      <w:lvlJc w:val="left"/>
+      <w:pPr>
+        <w:ind w:left="720" w:hanging="360"/>
+      </w:pPr>
+      <w:rPr>
+        <w:rFonts w:ascii="Symbol" w:hAnsi="Symbol" w:hint="default"/>
+      </w:rPr>
+    </w:lvl>
+    <w:lvl w:ilvl="1" w:tplc="04090003" w:tentative="1">
+      <w:start w:val="1"/>
+      <w:numFmt w:val="bullet"/>
+      <w:lvlText w:val="o"/>
+      <w:lvlJc w:val="left"/>
+      <w:pPr>
+        <w:ind w:left="1440" w:hanging="360"/>
+      </w:pPr>
+      <w:rPr>
+        <w:rFonts w:ascii="Courier New" w:hAnsi="Courier New" w:cs="Courier New" w:hint="default"/>
+      </w:rPr>
+    </w:lvl>
+    <w:lvl w:ilvl="2" w:tplc="04090005" w:tentative="1">
+      <w:start w:val="1"/>
+      <w:numFmt w:val="bullet"/>
+      <w:lvlText w:val=""/>
+      <w:lvlJc w:val="left"/>
+      <w:pPr>
+        <w:ind w:left="2160" w:hanging="360"/>
+      </w:pPr>
+      <w:rPr>
+        <w:rFonts w:ascii="Wingdings" w:hAnsi="Wingdings" w:hint="default"/>
+      </w:rPr>
+    </w:lvl>
+    <w:lvl w:ilvl="3" w:tplc="04090001" w:tentative="1">
+      <w:start w:val="1"/>
+      <w:numFmt w:val="bullet"/>
+      <w:lvlText w:val=""/>
+      <w:lvlJc w:val="left"/>
+      <w:pPr>
+        <w:ind w:left="2880" w:hanging="360"/>
+      </w:pPr>
+      <w:rPr>
+        <w:rFonts w:ascii="Symbol" w:hAnsi="Symbol" w:hint="default"/>
+      </w:rPr>
+    </w:lvl>
+    <w:lvl w:ilvl="4" w:tplc="04090003" w:tentative="1">
+      <w:start w:val="1"/>
+      <w:numFmt w:val="bullet"/>
+      <w:lvlText w:val="o"/>
+      <w:lvlJc w:val="left"/>
+      <w:pPr>
+        <w:ind w:left="3600" w:hanging="360"/>
+      </w:pPr>
+      <w:rPr>
+        <w:rFonts w:ascii="Courier New" w:hAnsi="Courier New" w:cs="Courier New" w:hint="default"/>
+      </w:rPr>
+    </w:lvl>
+    <w:lvl w:ilvl="5" w:tplc="04090005" w:tentative="1">
+      <w:start w:val="1"/>
+      <w:numFmt w:val="bullet"/>
+      <w:lvlText w:val=""/>
+      <w:lvlJc w:val="left"/>
+      <w:pPr>
+        <w:ind w:left="4320" w:hanging="360"/>
+      </w:pPr>
+      <w:rPr>
+        <w:rFonts w:ascii="Wingdings" w:hAnsi="Wingdings" w:hint="default"/>
+      </w:rPr>
+    </w:lvl>
+    <w:lvl w:ilvl="6" w:tplc="04090001" w:tentative="1">
+      <w:start w:val="1"/>
+      <w:numFmt w:val="bullet"/>
+      <w:lvlText w:val=""/>
+      <w:lvlJc w:val="left"/>
+      <w:pPr>
+        <w:ind w:left="5040" w:hanging="360"/>
+      </w:pPr>
+      <w:rPr>
+        <w:rFonts w:ascii="Symbol" w:hAnsi="Symbol" w:hint="default"/>
+      </w:rPr>
+    </w:lvl>
+    <w:lvl w:ilvl="7" w:tplc="04090003" w:tentative="1">
+      <w:start w:val="1"/>
+      <w:numFmt w:val="bullet"/>
+      <w:lvlText w:val="o"/>
+      <w:lvlJc w:val="left"/>
+      <w:pPr>
+        <w:ind w:left="5760" w:hanging="360"/>
+      </w:pPr>
+      <w:rPr>
+        <w:rFonts w:ascii="Courier New" w:hAnsi="Courier New" w:cs="Courier New" w:hint="default"/>
+      </w:rPr>
+    </w:lvl>
+    <w:lvl w:ilvl="8" w:tplc="04090005" w:tentative="1">
+      <w:start w:val="1"/>
+      <w:numFmt w:val="bullet"/>
+      <w:lvlText w:val=""/>
+      <w:lvlJc w:val="left"/>
+      <w:pPr>
+        <w:ind w:left="6480" w:hanging="360"/>
+      </w:pPr>
+      <w:rPr>
+        <w:rFonts w:ascii="Wingdings" w:hAnsi="Wingdings" w:hint="default"/>
+      </w:rPr>
+    </w:lvl>
+  </w:abstractNum>
+  <w:abstractNum w:abstractNumId="24">
     <w:nsid w:val="60CD668F"/>
     <w:multiLevelType w:val="hybridMultilevel"/>
     <w:tmpl w:val="3C40C772"/>
@@ -7883,7 +7643,7 @@
       </w:rPr>
     </w:lvl>
   </w:abstractNum>
-  <w:abstractNum w:abstractNumId="24">
+  <w:abstractNum w:abstractNumId="25">
     <w:nsid w:val="619F57DC"/>
     <w:multiLevelType w:val="hybridMultilevel"/>
     <w:tmpl w:val="DAA46086"/>
@@ -7996,7 +7756,7 @@
       </w:rPr>
     </w:lvl>
   </w:abstractNum>
-  <w:abstractNum w:abstractNumId="25">
+  <w:abstractNum w:abstractNumId="26">
     <w:nsid w:val="632C601F"/>
     <w:multiLevelType w:val="hybridMultilevel"/>
     <w:tmpl w:val="B5C83A42"/>
@@ -8109,7 +7869,7 @@
       </w:rPr>
     </w:lvl>
   </w:abstractNum>
-  <w:abstractNum w:abstractNumId="26">
+  <w:abstractNum w:abstractNumId="27">
     <w:nsid w:val="68460DB3"/>
     <w:multiLevelType w:val="hybridMultilevel"/>
     <w:tmpl w:val="65F257CC"/>
@@ -8223,7 +7983,7 @@
       </w:rPr>
     </w:lvl>
   </w:abstractNum>
-  <w:abstractNum w:abstractNumId="27">
+  <w:abstractNum w:abstractNumId="28">
     <w:nsid w:val="69BD4C0B"/>
     <w:multiLevelType w:val="hybridMultilevel"/>
     <w:tmpl w:val="C1C2B43A"/>
@@ -8336,7 +8096,7 @@
       </w:rPr>
     </w:lvl>
   </w:abstractNum>
-  <w:abstractNum w:abstractNumId="28">
+  <w:abstractNum w:abstractNumId="29">
     <w:nsid w:val="6B415B7A"/>
     <w:multiLevelType w:val="hybridMultilevel"/>
     <w:tmpl w:val="5E22A124"/>
@@ -8449,7 +8209,7 @@
       </w:rPr>
     </w:lvl>
   </w:abstractNum>
-  <w:abstractNum w:abstractNumId="29">
+  <w:abstractNum w:abstractNumId="30">
     <w:nsid w:val="6C1412CD"/>
     <w:multiLevelType w:val="hybridMultilevel"/>
     <w:tmpl w:val="DB7CBF8E"/>
@@ -8562,7 +8322,7 @@
       </w:rPr>
     </w:lvl>
   </w:abstractNum>
-  <w:abstractNum w:abstractNumId="30">
+  <w:abstractNum w:abstractNumId="31">
     <w:nsid w:val="6C2C15DD"/>
     <w:multiLevelType w:val="hybridMultilevel"/>
     <w:tmpl w:val="A1DC0846"/>
@@ -8676,7 +8436,7 @@
       </w:rPr>
     </w:lvl>
   </w:abstractNum>
-  <w:abstractNum w:abstractNumId="31">
+  <w:abstractNum w:abstractNumId="32">
     <w:nsid w:val="6D442813"/>
     <w:multiLevelType w:val="hybridMultilevel"/>
     <w:tmpl w:val="49C81132"/>
@@ -8789,7 +8549,7 @@
       </w:rPr>
     </w:lvl>
   </w:abstractNum>
-  <w:abstractNum w:abstractNumId="32">
+  <w:abstractNum w:abstractNumId="33">
     <w:nsid w:val="70D86F0E"/>
     <w:multiLevelType w:val="hybridMultilevel"/>
     <w:tmpl w:val="369C6A38"/>
@@ -8905,7 +8665,7 @@
       </w:rPr>
     </w:lvl>
   </w:abstractNum>
-  <w:abstractNum w:abstractNumId="33">
+  <w:abstractNum w:abstractNumId="34">
     <w:nsid w:val="79371832"/>
     <w:multiLevelType w:val="hybridMultilevel"/>
     <w:tmpl w:val="FCB44848"/>
@@ -9018,7 +8778,7 @@
       </w:rPr>
     </w:lvl>
   </w:abstractNum>
-  <w:abstractNum w:abstractNumId="34">
+  <w:abstractNum w:abstractNumId="35">
     <w:nsid w:val="7CC02CBB"/>
     <w:multiLevelType w:val="hybridMultilevel"/>
     <w:tmpl w:val="BBCC2874"/>
@@ -9133,7 +8893,7 @@
       </w:rPr>
     </w:lvl>
   </w:abstractNum>
-  <w:abstractNum w:abstractNumId="35">
+  <w:abstractNum w:abstractNumId="36">
     <w:nsid w:val="7E1A6D4D"/>
     <w:multiLevelType w:val="hybridMultilevel"/>
     <w:tmpl w:val="1562D7C2"/>
@@ -9246,7 +9006,7 @@
       </w:rPr>
     </w:lvl>
   </w:abstractNum>
-  <w:abstractNum w:abstractNumId="36">
+  <w:abstractNum w:abstractNumId="37">
     <w:nsid w:val="7FF07E15"/>
     <w:multiLevelType w:val="hybridMultilevel"/>
     <w:tmpl w:val="5D2CEA1C"/>
@@ -9361,7 +9121,7 @@
     </w:lvl>
   </w:abstractNum>
   <w:num w:numId="1">
-    <w:abstractNumId w:val="23"/>
+    <w:abstractNumId w:val="24"/>
   </w:num>
   <w:num w:numId="2">
     <w:abstractNumId w:val="8"/>
@@ -9379,7 +9139,7 @@
     <w:abstractNumId w:val="21"/>
   </w:num>
   <w:num w:numId="7">
-    <w:abstractNumId w:val="27"/>
+    <w:abstractNumId w:val="28"/>
   </w:num>
   <w:num w:numId="8">
     <w:abstractNumId w:val="20"/>
@@ -9391,16 +9151,16 @@
     <w:abstractNumId w:val="9"/>
   </w:num>
   <w:num w:numId="11">
-    <w:abstractNumId w:val="24"/>
+    <w:abstractNumId w:val="25"/>
   </w:num>
   <w:num w:numId="12">
-    <w:abstractNumId w:val="31"/>
+    <w:abstractNumId w:val="32"/>
   </w:num>
   <w:num w:numId="13">
-    <w:abstractNumId w:val="28"/>
+    <w:abstractNumId w:val="29"/>
   </w:num>
   <w:num w:numId="14">
-    <w:abstractNumId w:val="33"/>
+    <w:abstractNumId w:val="34"/>
   </w:num>
   <w:num w:numId="15">
     <w:abstractNumId w:val="10"/>
@@ -9424,16 +9184,16 @@
     <w:abstractNumId w:val="11"/>
   </w:num>
   <w:num w:numId="22">
-    <w:abstractNumId w:val="35"/>
+    <w:abstractNumId w:val="36"/>
   </w:num>
   <w:num w:numId="23">
-    <w:abstractNumId w:val="25"/>
+    <w:abstractNumId w:val="26"/>
   </w:num>
   <w:num w:numId="24">
     <w:abstractNumId w:val="2"/>
   </w:num>
   <w:num w:numId="25">
-    <w:abstractNumId w:val="32"/>
+    <w:abstractNumId w:val="33"/>
   </w:num>
   <w:num w:numId="26">
     <w:abstractNumId w:val="6"/>
@@ -9445,19 +9205,19 @@
     <w:abstractNumId w:val="17"/>
   </w:num>
   <w:num w:numId="29">
-    <w:abstractNumId w:val="26"/>
+    <w:abstractNumId w:val="27"/>
   </w:num>
   <w:num w:numId="30">
     <w:abstractNumId w:val="22"/>
   </w:num>
   <w:num w:numId="31">
-    <w:abstractNumId w:val="34"/>
+    <w:abstractNumId w:val="35"/>
   </w:num>
   <w:num w:numId="32">
-    <w:abstractNumId w:val="30"/>
+    <w:abstractNumId w:val="31"/>
   </w:num>
   <w:num w:numId="33">
-    <w:abstractNumId w:val="29"/>
+    <w:abstractNumId w:val="30"/>
   </w:num>
   <w:num w:numId="34">
     <w:abstractNumId w:val="1"/>
@@ -9466,10 +9226,13 @@
     <w:abstractNumId w:val="5"/>
   </w:num>
   <w:num w:numId="36">
-    <w:abstractNumId w:val="36"/>
+    <w:abstractNumId w:val="37"/>
   </w:num>
   <w:num w:numId="37">
     <w:abstractNumId w:val="0"/>
+  </w:num>
+  <w:num w:numId="38">
+    <w:abstractNumId w:val="23"/>
   </w:num>
 </w:numbering>
 </file>
@@ -9485,7 +9248,7 @@
     </w:rPrDefault>
     <w:pPrDefault/>
   </w:docDefaults>
-  <w:latentStyles w:defLockedState="0" w:defUIPriority="99" w:defSemiHidden="0" w:defUnhideWhenUsed="0" w:defQFormat="0" w:count="380">
+  <w:latentStyles w:defLockedState="0" w:defUIPriority="99" w:defSemiHidden="0" w:defUnhideWhenUsed="0" w:defQFormat="0" w:count="382">
     <w:lsdException w:name="Normal" w:uiPriority="0" w:qFormat="1"/>
     <w:lsdException w:name="heading 1" w:uiPriority="9" w:qFormat="1"/>
     <w:lsdException w:name="heading 2" w:semiHidden="1" w:uiPriority="9" w:unhideWhenUsed="1" w:qFormat="1"/>
@@ -9591,7 +9354,6 @@
     <w:lsdException w:name="HTML Sample" w:semiHidden="1" w:unhideWhenUsed="1"/>
     <w:lsdException w:name="HTML Typewriter" w:semiHidden="1" w:unhideWhenUsed="1"/>
     <w:lsdException w:name="HTML Variable" w:semiHidden="1" w:unhideWhenUsed="1"/>
-    <w:lsdException w:name="Normal Table" w:semiHidden="1" w:unhideWhenUsed="1"/>
     <w:lsdException w:name="annotation subject" w:semiHidden="1" w:unhideWhenUsed="1"/>
     <w:lsdException w:name="No List" w:semiHidden="1" w:unhideWhenUsed="1"/>
     <w:lsdException w:name="Outline List 1" w:semiHidden="1" w:unhideWhenUsed="1"/>
@@ -9637,11 +9399,9 @@
     <w:lsdException w:name="Table Subtle 1" w:semiHidden="1" w:unhideWhenUsed="1"/>
     <w:lsdException w:name="Table Subtle 2" w:semiHidden="1" w:unhideWhenUsed="1"/>
     <w:lsdException w:name="Table Web 1" w:semiHidden="1" w:unhideWhenUsed="1"/>
-    <w:lsdException w:name="Table Web 2" w:semiHidden="1" w:unhideWhenUsed="1"/>
     <w:lsdException w:name="Table Web 3" w:semiHidden="1" w:unhideWhenUsed="1"/>
     <w:lsdException w:name="Balloon Text" w:semiHidden="1" w:unhideWhenUsed="1"/>
     <w:lsdException w:name="Table Grid" w:uiPriority="59"/>
-    <w:lsdException w:name="Table Theme" w:semiHidden="1" w:unhideWhenUsed="1"/>
     <w:lsdException w:name="Placeholder Text" w:semiHidden="1" w:unhideWhenUsed="1"/>
     <w:lsdException w:name="No Spacing" w:qFormat="1"/>
     <w:lsdException w:name="Light Shading"/>
@@ -9751,7 +9511,7 @@
     <w:lsdException w:name="Subtle Reference" w:uiPriority="67" w:qFormat="1"/>
     <w:lsdException w:name="Intense Reference" w:uiPriority="68" w:qFormat="1"/>
     <w:lsdException w:name="Book Title" w:uiPriority="69" w:qFormat="1"/>
-    <w:lsdException w:name="Bibliography" w:uiPriority="70"/>
+    <w:lsdException w:name="Bibliography" w:semiHidden="1" w:uiPriority="70" w:unhideWhenUsed="1"/>
     <w:lsdException w:name="TOC Heading" w:semiHidden="1" w:uiPriority="71" w:unhideWhenUsed="1" w:qFormat="1"/>
     <w:lsdException w:name="Plain Table 1" w:uiPriority="72"/>
     <w:lsdException w:name="Plain Table 2" w:uiPriority="73"/>
@@ -9857,6 +9617,8 @@
     <w:lsdException w:name="List Table 5 Dark Accent 6" w:uiPriority="48"/>
     <w:lsdException w:name="List Table 6 Colorful Accent 6" w:uiPriority="49"/>
     <w:lsdException w:name="List Table 7 Colorful Accent 6" w:uiPriority="50"/>
+    <w:lsdException w:name="Mention" w:semiHidden="1" w:unhideWhenUsed="1"/>
+    <w:lsdException w:name="Smart Hyperlink" w:semiHidden="1" w:unhideWhenUsed="1"/>
   </w:latentStyles>
   <w:style w:type="paragraph" w:default="1" w:styleId="Normal">
     <w:name w:val="Normal"/>
@@ -10222,7 +9984,7 @@
 </file>
 
 <file path=customXml/itemProps1.xml><?xml version="1.0" encoding="utf-8"?>
-<ds:datastoreItem xmlns:ds="http://schemas.openxmlformats.org/officeDocument/2006/customXml" ds:itemID="{FE0F5540-1038-4340-A5CE-56665508C6D2}">
+<ds:datastoreItem xmlns:ds="http://schemas.openxmlformats.org/officeDocument/2006/customXml" ds:itemID="{50E2515E-B40A-8C4F-81F3-29979A3CE3EB}">
   <ds:schemaRefs>
     <ds:schemaRef ds:uri="http://schemas.openxmlformats.org/officeDocument/2006/bibliography"/>
   </ds:schemaRefs>

</xml_diff>